<commit_message>
Adicionado Comentario Controller e DTOs
</commit_message>
<xml_diff>
--- a/Testes Bruno - Prints.docx
+++ b/Testes Bruno - Prints.docx
@@ -231,8 +231,207 @@
           </wp:inline>
         </w:drawing>
       </w:r>
+    </w:p>
+    <w:p/>
+    <w:p>
+      <w:r>
+        <w:t>Criar Postagem:</w:t>
+      </w:r>
+    </w:p>
+    <w:p>
+      <w:r>
+        <w:drawing>
+          <wp:inline distT="0" distB="0" distL="0" distR="0" wp14:anchorId="19FE7CE9" wp14:editId="29A62038">
+            <wp:extent cx="5400040" cy="1828165"/>
+            <wp:effectExtent l="0" t="0" r="0" b="635"/>
+            <wp:docPr id="6" name="Imagem 6"/>
+            <wp:cNvGraphicFramePr>
+              <a:graphicFrameLocks xmlns:a="http://schemas.openxmlformats.org/drawingml/2006/main" noChangeAspect="1"/>
+            </wp:cNvGraphicFramePr>
+            <a:graphic xmlns:a="http://schemas.openxmlformats.org/drawingml/2006/main">
+              <a:graphicData uri="http://schemas.openxmlformats.org/drawingml/2006/picture">
+                <pic:pic xmlns:pic="http://schemas.openxmlformats.org/drawingml/2006/picture">
+                  <pic:nvPicPr>
+                    <pic:cNvPr id="1" name=""/>
+                    <pic:cNvPicPr/>
+                  </pic:nvPicPr>
+                  <pic:blipFill>
+                    <a:blip r:embed="rId9"/>
+                    <a:stretch>
+                      <a:fillRect/>
+                    </a:stretch>
+                  </pic:blipFill>
+                  <pic:spPr>
+                    <a:xfrm>
+                      <a:off x="0" y="0"/>
+                      <a:ext cx="5400040" cy="1828165"/>
+                    </a:xfrm>
+                    <a:prstGeom prst="rect">
+                      <a:avLst/>
+                    </a:prstGeom>
+                  </pic:spPr>
+                </pic:pic>
+              </a:graphicData>
+            </a:graphic>
+          </wp:inline>
+        </w:drawing>
+      </w:r>
+    </w:p>
+    <w:p/>
+    <w:p/>
+    <w:p/>
+    <w:p/>
+    <w:p/>
+    <w:p/>
+    <w:p/>
+    <w:p/>
+    <w:p>
+      <w:r>
+        <w:lastRenderedPageBreak/>
+        <w:t>Listar todas as Postagens:</w:t>
+      </w:r>
+    </w:p>
+    <w:p>
+      <w:r>
+        <w:drawing>
+          <wp:inline distT="0" distB="0" distL="0" distR="0" wp14:anchorId="7D4D5756" wp14:editId="35F3131A">
+            <wp:extent cx="5400040" cy="2860040"/>
+            <wp:effectExtent l="0" t="0" r="0" b="0"/>
+            <wp:docPr id="7" name="Imagem 7"/>
+            <wp:cNvGraphicFramePr>
+              <a:graphicFrameLocks xmlns:a="http://schemas.openxmlformats.org/drawingml/2006/main" noChangeAspect="1"/>
+            </wp:cNvGraphicFramePr>
+            <a:graphic xmlns:a="http://schemas.openxmlformats.org/drawingml/2006/main">
+              <a:graphicData uri="http://schemas.openxmlformats.org/drawingml/2006/picture">
+                <pic:pic xmlns:pic="http://schemas.openxmlformats.org/drawingml/2006/picture">
+                  <pic:nvPicPr>
+                    <pic:cNvPr id="1" name=""/>
+                    <pic:cNvPicPr/>
+                  </pic:nvPicPr>
+                  <pic:blipFill>
+                    <a:blip r:embed="rId10"/>
+                    <a:stretch>
+                      <a:fillRect/>
+                    </a:stretch>
+                  </pic:blipFill>
+                  <pic:spPr>
+                    <a:xfrm>
+                      <a:off x="0" y="0"/>
+                      <a:ext cx="5400040" cy="2860040"/>
+                    </a:xfrm>
+                    <a:prstGeom prst="rect">
+                      <a:avLst/>
+                    </a:prstGeom>
+                  </pic:spPr>
+                </pic:pic>
+              </a:graphicData>
+            </a:graphic>
+          </wp:inline>
+        </w:drawing>
+      </w:r>
+    </w:p>
+    <w:p/>
+    <w:p>
+      <w:r>
+        <w:t>Listar Postagem por ID:</w:t>
+      </w:r>
+    </w:p>
+    <w:p>
+      <w:r>
+        <w:drawing>
+          <wp:inline distT="0" distB="0" distL="0" distR="0" wp14:anchorId="43F7438E" wp14:editId="7B92A05A">
+            <wp:extent cx="5400040" cy="1774190"/>
+            <wp:effectExtent l="0" t="0" r="0" b="0"/>
+            <wp:docPr id="8" name="Imagem 8"/>
+            <wp:cNvGraphicFramePr>
+              <a:graphicFrameLocks xmlns:a="http://schemas.openxmlformats.org/drawingml/2006/main" noChangeAspect="1"/>
+            </wp:cNvGraphicFramePr>
+            <a:graphic xmlns:a="http://schemas.openxmlformats.org/drawingml/2006/main">
+              <a:graphicData uri="http://schemas.openxmlformats.org/drawingml/2006/picture">
+                <pic:pic xmlns:pic="http://schemas.openxmlformats.org/drawingml/2006/picture">
+                  <pic:nvPicPr>
+                    <pic:cNvPr id="1" name=""/>
+                    <pic:cNvPicPr/>
+                  </pic:nvPicPr>
+                  <pic:blipFill>
+                    <a:blip r:embed="rId11"/>
+                    <a:stretch>
+                      <a:fillRect/>
+                    </a:stretch>
+                  </pic:blipFill>
+                  <pic:spPr>
+                    <a:xfrm>
+                      <a:off x="0" y="0"/>
+                      <a:ext cx="5400040" cy="1774190"/>
+                    </a:xfrm>
+                    <a:prstGeom prst="rect">
+                      <a:avLst/>
+                    </a:prstGeom>
+                  </pic:spPr>
+                </pic:pic>
+              </a:graphicData>
+            </a:graphic>
+          </wp:inline>
+        </w:drawing>
+      </w:r>
+    </w:p>
+    <w:p/>
+    <w:p/>
+    <w:p/>
+    <w:p/>
+    <w:p/>
+    <w:p/>
+    <w:p/>
+    <w:p/>
+    <w:p/>
+    <w:p/>
+    <w:p/>
+    <w:p>
       <w:bookmarkStart w:id="0" w:name="_GoBack"/>
       <w:bookmarkEnd w:id="0"/>
+      <w:r>
+        <w:lastRenderedPageBreak/>
+        <w:t xml:space="preserve">Criar Comentário: </w:t>
+      </w:r>
+    </w:p>
+    <w:p>
+      <w:r>
+        <w:drawing>
+          <wp:inline distT="0" distB="0" distL="0" distR="0" wp14:anchorId="1B4D756C" wp14:editId="303141DD">
+            <wp:extent cx="5400040" cy="2700020"/>
+            <wp:effectExtent l="0" t="0" r="0" b="5080"/>
+            <wp:docPr id="9" name="Imagem 9"/>
+            <wp:cNvGraphicFramePr>
+              <a:graphicFrameLocks xmlns:a="http://schemas.openxmlformats.org/drawingml/2006/main" noChangeAspect="1"/>
+            </wp:cNvGraphicFramePr>
+            <a:graphic xmlns:a="http://schemas.openxmlformats.org/drawingml/2006/main">
+              <a:graphicData uri="http://schemas.openxmlformats.org/drawingml/2006/picture">
+                <pic:pic xmlns:pic="http://schemas.openxmlformats.org/drawingml/2006/picture">
+                  <pic:nvPicPr>
+                    <pic:cNvPr id="1" name=""/>
+                    <pic:cNvPicPr/>
+                  </pic:nvPicPr>
+                  <pic:blipFill>
+                    <a:blip r:embed="rId12"/>
+                    <a:stretch>
+                      <a:fillRect/>
+                    </a:stretch>
+                  </pic:blipFill>
+                  <pic:spPr>
+                    <a:xfrm>
+                      <a:off x="0" y="0"/>
+                      <a:ext cx="5400040" cy="2700020"/>
+                    </a:xfrm>
+                    <a:prstGeom prst="rect">
+                      <a:avLst/>
+                    </a:prstGeom>
+                  </pic:spPr>
+                </pic:pic>
+              </a:graphicData>
+            </a:graphic>
+          </wp:inline>
+        </w:drawing>
+      </w:r>
     </w:p>
     <w:sectPr>
       <w:pgSz w:w="11906" w:h="16838"/>

</xml_diff>